<commit_message>
Premier Care Document Formatted
</commit_message>
<xml_diff>
--- a/documents/Premier_Care_Clinic_Requirements_Document.docx
+++ b/documents/Premier_Care_Clinic_Requirements_Document.docx
@@ -4,8 +4,12 @@
   <w:body>
     <w:p>
       <w:pPr>
-        <w:rPr>
-          <w:rFonts w:ascii="Calibri" w:eastAsia="Calibri" w:hAnsi="Calibri" w:cs="Calibri"/>
+        <w:jc w:val="center"/>
+        <w:rPr>
+          <w:rFonts w:ascii="Calibri" w:eastAsia="Calibri" w:hAnsi="Calibri" w:cs="Calibri"/>
+          <w:b/>
+          <w:bCs/>
+          <w:color w:val="2D3B45"/>
           <w:sz w:val="40"/>
           <w:szCs w:val="40"/>
         </w:rPr>
@@ -19,11 +23,9 @@
           <w:sz w:val="40"/>
           <w:szCs w:val="40"/>
         </w:rPr>
-        <w:t>Premier Care Clinic Requirements Document</w:t>
-      </w:r>
-    </w:p>
-    <w:p>
-      <w:pPr>
+        <w:t xml:space="preserve">Premier Care </w:t>
+      </w:r>
+      <w:r>
         <w:rPr>
           <w:rFonts w:ascii="Calibri" w:eastAsia="Calibri" w:hAnsi="Calibri" w:cs="Calibri"/>
           <w:b/>
@@ -32,7 +34,776 @@
           <w:sz w:val="40"/>
           <w:szCs w:val="40"/>
         </w:rPr>
-      </w:pPr>
+        <w:t>Hospital</w:t>
+      </w:r>
+    </w:p>
+    <w:p>
+      <w:pPr>
+        <w:rPr>
+          <w:rFonts w:ascii="Calibri" w:eastAsia="Calibri" w:hAnsi="Calibri" w:cs="Calibri"/>
+          <w:color w:val="2D3B45"/>
+          <w:sz w:val="32"/>
+          <w:szCs w:val="32"/>
+        </w:rPr>
+      </w:pPr>
+      <w:r>
+        <w:rPr>
+          <w:rFonts w:ascii="Calibri" w:eastAsia="Calibri" w:hAnsi="Calibri" w:cs="Calibri"/>
+          <w:b/>
+          <w:bCs/>
+          <w:color w:val="2D3B45"/>
+          <w:sz w:val="40"/>
+          <w:szCs w:val="40"/>
+        </w:rPr>
+        <w:t>Course:</w:t>
+      </w:r>
+      <w:r>
+        <w:rPr>
+          <w:rFonts w:ascii="Calibri" w:eastAsia="Calibri" w:hAnsi="Calibri" w:cs="Calibri"/>
+          <w:color w:val="2D3B45"/>
+          <w:sz w:val="40"/>
+          <w:szCs w:val="40"/>
+        </w:rPr>
+        <w:t xml:space="preserve"> </w:t>
+      </w:r>
+      <w:r>
+        <w:rPr>
+          <w:rFonts w:ascii="Calibri" w:eastAsia="Calibri" w:hAnsi="Calibri" w:cs="Calibri"/>
+          <w:color w:val="2D3B45"/>
+          <w:sz w:val="32"/>
+          <w:szCs w:val="32"/>
+        </w:rPr>
+        <w:t>Business Programming</w:t>
+      </w:r>
+    </w:p>
+    <w:p>
+      <w:pPr>
+        <w:rPr>
+          <w:rFonts w:ascii="Calibri" w:eastAsia="Calibri" w:hAnsi="Calibri" w:cs="Calibri"/>
+          <w:color w:val="2D3B45"/>
+          <w:sz w:val="40"/>
+          <w:szCs w:val="40"/>
+        </w:rPr>
+      </w:pPr>
+    </w:p>
+    <w:p>
+      <w:pPr>
+        <w:rPr>
+          <w:rFonts w:ascii="Calibri" w:eastAsia="Calibri" w:hAnsi="Calibri" w:cs="Calibri"/>
+          <w:i/>
+          <w:iCs/>
+          <w:color w:val="2D3B45"/>
+          <w:sz w:val="32"/>
+          <w:szCs w:val="32"/>
+        </w:rPr>
+      </w:pPr>
+      <w:r>
+        <w:rPr>
+          <w:rFonts w:ascii="Calibri" w:eastAsia="Calibri" w:hAnsi="Calibri" w:cs="Calibri"/>
+          <w:b/>
+          <w:bCs/>
+          <w:color w:val="2D3B45"/>
+          <w:sz w:val="40"/>
+          <w:szCs w:val="40"/>
+        </w:rPr>
+        <w:t>Members:</w:t>
+      </w:r>
+      <w:r>
+        <w:rPr>
+          <w:rFonts w:ascii="Calibri" w:eastAsia="Calibri" w:hAnsi="Calibri" w:cs="Calibri"/>
+          <w:color w:val="2D3B45"/>
+          <w:sz w:val="40"/>
+          <w:szCs w:val="40"/>
+        </w:rPr>
+        <w:t xml:space="preserve"> </w:t>
+      </w:r>
+      <w:r>
+        <w:rPr>
+          <w:rFonts w:ascii="Calibri" w:eastAsia="Calibri" w:hAnsi="Calibri" w:cs="Calibri"/>
+          <w:i/>
+          <w:iCs/>
+          <w:color w:val="2D3B45"/>
+          <w:sz w:val="32"/>
+          <w:szCs w:val="32"/>
+        </w:rPr>
+        <w:t xml:space="preserve">Josiah </w:t>
+      </w:r>
+      <w:r>
+        <w:rPr>
+          <w:rFonts w:ascii="Calibri" w:eastAsia="Calibri" w:hAnsi="Calibri" w:cs="Calibri"/>
+          <w:i/>
+          <w:iCs/>
+          <w:color w:val="2D3B45"/>
+          <w:sz w:val="32"/>
+          <w:szCs w:val="32"/>
+        </w:rPr>
+        <w:t>Lawrence</w:t>
+      </w:r>
+      <w:r>
+        <w:rPr>
+          <w:rFonts w:ascii="Calibri" w:eastAsia="Calibri" w:hAnsi="Calibri" w:cs="Calibri"/>
+          <w:i/>
+          <w:iCs/>
+          <w:color w:val="2D3B45"/>
+          <w:sz w:val="32"/>
+          <w:szCs w:val="32"/>
+        </w:rPr>
+        <w:t xml:space="preserve">, Aaron Hazzard, </w:t>
+      </w:r>
+      <w:r>
+        <w:rPr>
+          <w:rFonts w:ascii="Calibri" w:eastAsia="Calibri" w:hAnsi="Calibri" w:cs="Calibri"/>
+          <w:i/>
+          <w:iCs/>
+          <w:color w:val="2D3B45"/>
+          <w:sz w:val="32"/>
+          <w:szCs w:val="32"/>
+        </w:rPr>
+        <w:t>Raushawn Mitchel</w:t>
+      </w:r>
+    </w:p>
+    <w:p>
+      <w:pPr>
+        <w:rPr>
+          <w:rFonts w:ascii="Calibri" w:eastAsia="Calibri" w:hAnsi="Calibri" w:cs="Calibri"/>
+          <w:i/>
+          <w:iCs/>
+          <w:color w:val="2D3B45"/>
+          <w:sz w:val="32"/>
+          <w:szCs w:val="32"/>
+        </w:rPr>
+      </w:pPr>
+    </w:p>
+    <w:p>
+      <w:pPr>
+        <w:rPr>
+          <w:rFonts w:ascii="Calibri" w:eastAsia="Calibri" w:hAnsi="Calibri" w:cs="Calibri"/>
+          <w:color w:val="2D3B45"/>
+          <w:sz w:val="32"/>
+          <w:szCs w:val="32"/>
+        </w:rPr>
+      </w:pPr>
+      <w:r>
+        <w:rPr>
+          <w:rFonts w:ascii="Calibri" w:eastAsia="Calibri" w:hAnsi="Calibri" w:cs="Calibri"/>
+          <w:b/>
+          <w:bCs/>
+          <w:color w:val="2D3B45"/>
+          <w:sz w:val="40"/>
+          <w:szCs w:val="40"/>
+        </w:rPr>
+        <w:t>Objective:</w:t>
+      </w:r>
+      <w:r>
+        <w:rPr>
+          <w:rFonts w:ascii="Calibri" w:eastAsia="Calibri" w:hAnsi="Calibri" w:cs="Calibri"/>
+          <w:color w:val="2D3B45"/>
+          <w:sz w:val="40"/>
+          <w:szCs w:val="40"/>
+        </w:rPr>
+        <w:t xml:space="preserve"> </w:t>
+      </w:r>
+      <w:r>
+        <w:rPr>
+          <w:rFonts w:ascii="Calibri" w:eastAsia="Calibri" w:hAnsi="Calibri" w:cs="Calibri"/>
+          <w:color w:val="2D3B45"/>
+          <w:sz w:val="32"/>
+          <w:szCs w:val="32"/>
+        </w:rPr>
+        <w:t>Provide Functional and Non-Functional Requirements for the Premier Care Hospital</w:t>
+      </w:r>
+    </w:p>
+    <w:p>
+      <w:pPr>
+        <w:rPr>
+          <w:rFonts w:ascii="Calibri" w:eastAsia="Calibri" w:hAnsi="Calibri" w:cs="Calibri"/>
+          <w:color w:val="2D3B45"/>
+          <w:sz w:val="32"/>
+          <w:szCs w:val="32"/>
+        </w:rPr>
+      </w:pPr>
+    </w:p>
+    <w:p>
+      <w:pPr>
+        <w:rPr>
+          <w:rFonts w:ascii="Calibri" w:eastAsia="Calibri" w:hAnsi="Calibri" w:cs="Calibri"/>
+          <w:color w:val="2D3B45"/>
+          <w:sz w:val="40"/>
+          <w:szCs w:val="40"/>
+        </w:rPr>
+      </w:pPr>
+      <w:r>
+        <w:rPr>
+          <w:rFonts w:ascii="Calibri" w:eastAsia="Calibri" w:hAnsi="Calibri" w:cs="Calibri"/>
+          <w:b/>
+          <w:bCs/>
+          <w:color w:val="2D3B45"/>
+          <w:sz w:val="40"/>
+          <w:szCs w:val="40"/>
+        </w:rPr>
+        <w:t>DATE:</w:t>
+      </w:r>
+      <w:r>
+        <w:rPr>
+          <w:rFonts w:ascii="Calibri" w:eastAsia="Calibri" w:hAnsi="Calibri" w:cs="Calibri"/>
+          <w:color w:val="2D3B45"/>
+          <w:sz w:val="32"/>
+          <w:szCs w:val="32"/>
+        </w:rPr>
+        <w:t xml:space="preserve"> 10/18/2022 (</w:t>
+      </w:r>
+      <w:r>
+        <w:rPr>
+          <w:rFonts w:ascii="Calibri" w:eastAsia="Calibri" w:hAnsi="Calibri" w:cs="Calibri"/>
+          <w:color w:val="2D3B45"/>
+          <w:sz w:val="32"/>
+          <w:szCs w:val="32"/>
+        </w:rPr>
+        <w:t>mm/dd/</w:t>
+      </w:r>
+      <w:proofErr w:type="spellStart"/>
+      <w:r>
+        <w:rPr>
+          <w:rFonts w:ascii="Calibri" w:eastAsia="Calibri" w:hAnsi="Calibri" w:cs="Calibri"/>
+          <w:color w:val="2D3B45"/>
+          <w:sz w:val="32"/>
+          <w:szCs w:val="32"/>
+        </w:rPr>
+        <w:t>yy</w:t>
+      </w:r>
+      <w:r>
+        <w:rPr>
+          <w:rFonts w:ascii="Calibri" w:eastAsia="Calibri" w:hAnsi="Calibri" w:cs="Calibri"/>
+          <w:color w:val="2D3B45"/>
+          <w:sz w:val="32"/>
+          <w:szCs w:val="32"/>
+        </w:rPr>
+        <w:t>y</w:t>
+      </w:r>
+      <w:r>
+        <w:rPr>
+          <w:rFonts w:ascii="Calibri" w:eastAsia="Calibri" w:hAnsi="Calibri" w:cs="Calibri"/>
+          <w:color w:val="2D3B45"/>
+          <w:sz w:val="32"/>
+          <w:szCs w:val="32"/>
+        </w:rPr>
+        <w:t>y</w:t>
+      </w:r>
+      <w:proofErr w:type="spellEnd"/>
+      <w:r>
+        <w:rPr>
+          <w:rFonts w:ascii="Calibri" w:eastAsia="Calibri" w:hAnsi="Calibri" w:cs="Calibri"/>
+          <w:color w:val="2D3B45"/>
+          <w:sz w:val="32"/>
+          <w:szCs w:val="32"/>
+        </w:rPr>
+        <w:t>)</w:t>
+      </w:r>
+    </w:p>
+    <w:p>
+      <w:pPr>
+        <w:rPr>
+          <w:rFonts w:ascii="Calibri" w:eastAsia="Calibri" w:hAnsi="Calibri" w:cs="Calibri"/>
+          <w:b/>
+          <w:bCs/>
+          <w:color w:val="2D3B45"/>
+          <w:sz w:val="40"/>
+          <w:szCs w:val="40"/>
+        </w:rPr>
+      </w:pPr>
+      <w:r>
+        <w:rPr>
+          <w:rFonts w:ascii="Calibri" w:eastAsia="Calibri" w:hAnsi="Calibri" w:cs="Calibri"/>
+          <w:b/>
+          <w:bCs/>
+          <w:color w:val="2D3B45"/>
+          <w:sz w:val="40"/>
+          <w:szCs w:val="40"/>
+        </w:rPr>
+        <w:br w:type="page"/>
+      </w:r>
+    </w:p>
+    <w:p>
+      <w:pPr>
+        <w:rPr>
+          <w:rFonts w:ascii="Calibri" w:eastAsia="Calibri" w:hAnsi="Calibri" w:cs="Calibri"/>
+          <w:sz w:val="40"/>
+          <w:szCs w:val="40"/>
+        </w:rPr>
+      </w:pPr>
+    </w:p>
+    <w:p>
+      <w:pPr>
+        <w:jc w:val="center"/>
+        <w:rPr>
+          <w:rFonts w:ascii="Calibri" w:eastAsia="Calibri" w:hAnsi="Calibri" w:cs="Calibri"/>
+          <w:b/>
+          <w:bCs/>
+          <w:color w:val="2D3B45"/>
+          <w:sz w:val="40"/>
+          <w:szCs w:val="40"/>
+        </w:rPr>
+      </w:pPr>
+      <w:r>
+        <w:rPr>
+          <w:rFonts w:ascii="Calibri" w:eastAsia="Calibri" w:hAnsi="Calibri" w:cs="Calibri"/>
+          <w:b/>
+          <w:bCs/>
+          <w:color w:val="2D3B45"/>
+          <w:sz w:val="40"/>
+          <w:szCs w:val="40"/>
+        </w:rPr>
+        <w:t>Functional &amp; Non-Functional Requirements</w:t>
+      </w:r>
+    </w:p>
+    <w:p>
+      <w:pPr>
+        <w:ind w:firstLine="720"/>
+        <w:rPr>
+          <w:rFonts w:ascii="Calibri" w:eastAsia="Calibri" w:hAnsi="Calibri" w:cs="Calibri"/>
+          <w:color w:val="2D3B45"/>
+          <w:sz w:val="28"/>
+          <w:szCs w:val="28"/>
+        </w:rPr>
+      </w:pPr>
+      <w:r>
+        <w:rPr>
+          <w:rFonts w:ascii="Calibri" w:eastAsia="Calibri" w:hAnsi="Calibri" w:cs="Calibri"/>
+          <w:color w:val="2D3B45"/>
+          <w:sz w:val="28"/>
+          <w:szCs w:val="28"/>
+        </w:rPr>
+        <w:t>With the given information f</w:t>
+      </w:r>
+      <w:r>
+        <w:rPr>
+          <w:rFonts w:ascii="Calibri" w:eastAsia="Calibri" w:hAnsi="Calibri" w:cs="Calibri"/>
+          <w:color w:val="2D3B45"/>
+          <w:sz w:val="28"/>
+          <w:szCs w:val="28"/>
+        </w:rPr>
+        <w:t xml:space="preserve">rom </w:t>
+      </w:r>
+      <w:r>
+        <w:rPr>
+          <w:rFonts w:ascii="Calibri" w:eastAsia="Calibri" w:hAnsi="Calibri" w:cs="Calibri"/>
+          <w:color w:val="2D3B45"/>
+          <w:sz w:val="28"/>
+          <w:szCs w:val="28"/>
+        </w:rPr>
+        <w:t>Rio C</w:t>
+      </w:r>
+      <w:r>
+        <w:rPr>
+          <w:rFonts w:ascii="Calibri" w:eastAsia="Calibri" w:hAnsi="Calibri" w:cs="Calibri"/>
+          <w:color w:val="2D3B45"/>
+          <w:sz w:val="28"/>
+          <w:szCs w:val="28"/>
+        </w:rPr>
+        <w:t>lar</w:t>
+      </w:r>
+      <w:r>
+        <w:rPr>
+          <w:rFonts w:ascii="Calibri" w:eastAsia="Calibri" w:hAnsi="Calibri" w:cs="Calibri"/>
+          <w:color w:val="2D3B45"/>
+          <w:sz w:val="28"/>
+          <w:szCs w:val="28"/>
+        </w:rPr>
+        <w:t>o Community</w:t>
+      </w:r>
+      <w:r>
+        <w:rPr>
+          <w:rFonts w:ascii="Calibri" w:eastAsia="Calibri" w:hAnsi="Calibri" w:cs="Calibri"/>
+          <w:color w:val="2D3B45"/>
+          <w:sz w:val="28"/>
+          <w:szCs w:val="28"/>
+        </w:rPr>
+        <w:t xml:space="preserve"> with the creation of the Premier Care Clinic that was established in 2005.</w:t>
+      </w:r>
+      <w:r>
+        <w:rPr>
+          <w:rFonts w:ascii="Calibri" w:eastAsia="Calibri" w:hAnsi="Calibri" w:cs="Calibri"/>
+          <w:color w:val="2D3B45"/>
+          <w:sz w:val="28"/>
+          <w:szCs w:val="28"/>
+        </w:rPr>
+        <w:t xml:space="preserve"> We at D</w:t>
+      </w:r>
+      <w:r>
+        <w:rPr>
+          <w:rFonts w:ascii="Calibri" w:eastAsia="Calibri" w:hAnsi="Calibri" w:cs="Calibri"/>
+          <w:color w:val="2D3B45"/>
+          <w:sz w:val="28"/>
+          <w:szCs w:val="28"/>
+        </w:rPr>
+        <w:t xml:space="preserve">ragon Studio (DRGN STUDIO) </w:t>
+      </w:r>
+      <w:r>
+        <w:rPr>
+          <w:rFonts w:ascii="Calibri" w:eastAsia="Calibri" w:hAnsi="Calibri" w:cs="Calibri"/>
+          <w:color w:val="2D3B45"/>
+          <w:sz w:val="28"/>
+          <w:szCs w:val="28"/>
+        </w:rPr>
+        <w:t>have</w:t>
+      </w:r>
+      <w:r>
+        <w:rPr>
+          <w:rFonts w:ascii="Calibri" w:eastAsia="Calibri" w:hAnsi="Calibri" w:cs="Calibri"/>
+          <w:color w:val="2D3B45"/>
+          <w:sz w:val="28"/>
+          <w:szCs w:val="28"/>
+        </w:rPr>
+        <w:t xml:space="preserve"> </w:t>
+      </w:r>
+      <w:r>
+        <w:rPr>
+          <w:rFonts w:ascii="Calibri" w:eastAsia="Calibri" w:hAnsi="Calibri" w:cs="Calibri"/>
+          <w:color w:val="2D3B45"/>
+          <w:sz w:val="28"/>
+          <w:szCs w:val="28"/>
+        </w:rPr>
+        <w:t>come</w:t>
+      </w:r>
+      <w:r>
+        <w:rPr>
+          <w:rFonts w:ascii="Calibri" w:eastAsia="Calibri" w:hAnsi="Calibri" w:cs="Calibri"/>
+          <w:color w:val="2D3B45"/>
+          <w:sz w:val="28"/>
+          <w:szCs w:val="28"/>
+        </w:rPr>
+        <w:t xml:space="preserve"> up with a few </w:t>
+      </w:r>
+      <w:r>
+        <w:rPr>
+          <w:rFonts w:ascii="Calibri" w:eastAsia="Calibri" w:hAnsi="Calibri" w:cs="Calibri"/>
+          <w:color w:val="2D3B45"/>
+          <w:sz w:val="28"/>
+          <w:szCs w:val="28"/>
+        </w:rPr>
+        <w:t xml:space="preserve">requirements that </w:t>
+      </w:r>
+      <w:r>
+        <w:rPr>
+          <w:rFonts w:ascii="Calibri" w:eastAsia="Calibri" w:hAnsi="Calibri" w:cs="Calibri"/>
+          <w:color w:val="2D3B45"/>
+          <w:sz w:val="28"/>
+          <w:szCs w:val="28"/>
+        </w:rPr>
+        <w:t>may b</w:t>
+      </w:r>
+      <w:r>
+        <w:rPr>
+          <w:rFonts w:ascii="Calibri" w:eastAsia="Calibri" w:hAnsi="Calibri" w:cs="Calibri"/>
+          <w:color w:val="2D3B45"/>
+          <w:sz w:val="28"/>
+          <w:szCs w:val="28"/>
+        </w:rPr>
+        <w:t>e beneficial to the software application</w:t>
+      </w:r>
+      <w:r>
+        <w:rPr>
+          <w:rFonts w:ascii="Calibri" w:eastAsia="Calibri" w:hAnsi="Calibri" w:cs="Calibri"/>
+          <w:color w:val="2D3B45"/>
+          <w:sz w:val="28"/>
+          <w:szCs w:val="28"/>
+        </w:rPr>
+        <w:t xml:space="preserve"> and database </w:t>
+      </w:r>
+      <w:r>
+        <w:rPr>
+          <w:rFonts w:ascii="Calibri" w:eastAsia="Calibri" w:hAnsi="Calibri" w:cs="Calibri"/>
+          <w:color w:val="2D3B45"/>
+          <w:sz w:val="28"/>
+          <w:szCs w:val="28"/>
+        </w:rPr>
+        <w:t>to support the operations</w:t>
+      </w:r>
+      <w:r>
+        <w:rPr>
+          <w:rFonts w:ascii="Calibri" w:eastAsia="Calibri" w:hAnsi="Calibri" w:cs="Calibri"/>
+          <w:color w:val="2D3B45"/>
+          <w:sz w:val="28"/>
+          <w:szCs w:val="28"/>
+        </w:rPr>
+        <w:t xml:space="preserve"> of this project</w:t>
+      </w:r>
+      <w:r>
+        <w:rPr>
+          <w:rFonts w:ascii="Calibri" w:eastAsia="Calibri" w:hAnsi="Calibri" w:cs="Calibri"/>
+          <w:color w:val="2D3B45"/>
+          <w:sz w:val="28"/>
+          <w:szCs w:val="28"/>
+        </w:rPr>
+        <w:t>.</w:t>
+      </w:r>
+      <w:r>
+        <w:rPr>
+          <w:rFonts w:ascii="Calibri" w:eastAsia="Calibri" w:hAnsi="Calibri" w:cs="Calibri"/>
+          <w:color w:val="2D3B45"/>
+          <w:sz w:val="28"/>
+          <w:szCs w:val="28"/>
+        </w:rPr>
+        <w:t xml:space="preserve"> </w:t>
+      </w:r>
+    </w:p>
+    <w:p>
+      <w:pPr>
+        <w:ind w:firstLine="720"/>
+        <w:rPr>
+          <w:rFonts w:ascii="Calibri" w:eastAsia="Calibri" w:hAnsi="Calibri" w:cs="Calibri"/>
+          <w:color w:val="2D3B45"/>
+          <w:sz w:val="28"/>
+          <w:szCs w:val="28"/>
+        </w:rPr>
+      </w:pPr>
+      <w:r>
+        <w:rPr>
+          <w:rFonts w:ascii="Calibri" w:eastAsia="Calibri" w:hAnsi="Calibri" w:cs="Calibri"/>
+          <w:color w:val="2D3B45"/>
+          <w:sz w:val="28"/>
+          <w:szCs w:val="28"/>
+        </w:rPr>
+        <w:t xml:space="preserve">Mr. CEO, the below points contain </w:t>
+      </w:r>
+      <w:r>
+        <w:rPr>
+          <w:rFonts w:ascii="Calibri" w:eastAsia="Calibri" w:hAnsi="Calibri" w:cs="Calibri"/>
+          <w:color w:val="2D3B45"/>
+          <w:sz w:val="28"/>
+          <w:szCs w:val="28"/>
+        </w:rPr>
+        <w:t xml:space="preserve">the Functional and Non-Functional Requirements for the Software Application we will be </w:t>
+      </w:r>
+      <w:r>
+        <w:rPr>
+          <w:rFonts w:ascii="Calibri" w:eastAsia="Calibri" w:hAnsi="Calibri" w:cs="Calibri"/>
+          <w:color w:val="2D3B45"/>
+          <w:sz w:val="28"/>
+          <w:szCs w:val="28"/>
+        </w:rPr>
+        <w:t xml:space="preserve">implementing. The </w:t>
+      </w:r>
+      <w:r>
+        <w:rPr>
+          <w:rFonts w:ascii="Calibri" w:eastAsia="Calibri" w:hAnsi="Calibri" w:cs="Calibri"/>
+          <w:b/>
+          <w:bCs/>
+          <w:i/>
+          <w:iCs/>
+          <w:color w:val="2D3B45"/>
+          <w:sz w:val="28"/>
+          <w:szCs w:val="28"/>
+        </w:rPr>
+        <w:t>F</w:t>
+      </w:r>
+      <w:r>
+        <w:rPr>
+          <w:rFonts w:ascii="Calibri" w:eastAsia="Calibri" w:hAnsi="Calibri" w:cs="Calibri"/>
+          <w:b/>
+          <w:bCs/>
+          <w:i/>
+          <w:iCs/>
+          <w:color w:val="2D3B45"/>
+          <w:sz w:val="28"/>
+          <w:szCs w:val="28"/>
+        </w:rPr>
+        <w:t xml:space="preserve">unctional </w:t>
+      </w:r>
+      <w:r>
+        <w:rPr>
+          <w:rFonts w:ascii="Calibri" w:eastAsia="Calibri" w:hAnsi="Calibri" w:cs="Calibri"/>
+          <w:b/>
+          <w:bCs/>
+          <w:i/>
+          <w:iCs/>
+          <w:color w:val="2D3B45"/>
+          <w:sz w:val="28"/>
+          <w:szCs w:val="28"/>
+        </w:rPr>
+        <w:t>R</w:t>
+      </w:r>
+      <w:r>
+        <w:rPr>
+          <w:rFonts w:ascii="Calibri" w:eastAsia="Calibri" w:hAnsi="Calibri" w:cs="Calibri"/>
+          <w:b/>
+          <w:bCs/>
+          <w:i/>
+          <w:iCs/>
+          <w:color w:val="2D3B45"/>
+          <w:sz w:val="28"/>
+          <w:szCs w:val="28"/>
+        </w:rPr>
+        <w:t>equirements</w:t>
+      </w:r>
+      <w:r>
+        <w:rPr>
+          <w:rFonts w:ascii="Calibri" w:eastAsia="Calibri" w:hAnsi="Calibri" w:cs="Calibri"/>
+          <w:color w:val="2D3B45"/>
+          <w:sz w:val="28"/>
+          <w:szCs w:val="28"/>
+        </w:rPr>
+        <w:t xml:space="preserve"> are the requirements that </w:t>
+      </w:r>
+      <w:r>
+        <w:rPr>
+          <w:rFonts w:ascii="Calibri" w:eastAsia="Calibri" w:hAnsi="Calibri" w:cs="Calibri"/>
+          <w:color w:val="2D3B45"/>
+          <w:sz w:val="28"/>
+          <w:szCs w:val="28"/>
+        </w:rPr>
+        <w:t xml:space="preserve">describes a </w:t>
+      </w:r>
+      <w:r>
+        <w:rPr>
+          <w:rFonts w:ascii="Calibri" w:eastAsia="Calibri" w:hAnsi="Calibri" w:cs="Calibri"/>
+          <w:color w:val="2D3B45"/>
+          <w:sz w:val="28"/>
+          <w:szCs w:val="28"/>
+        </w:rPr>
+        <w:t xml:space="preserve">service that the software must offer. </w:t>
+      </w:r>
+      <w:r>
+        <w:rPr>
+          <w:rFonts w:ascii="Calibri" w:eastAsia="Calibri" w:hAnsi="Calibri" w:cs="Calibri"/>
+          <w:color w:val="2D3B45"/>
+          <w:sz w:val="28"/>
+          <w:szCs w:val="28"/>
+        </w:rPr>
+        <w:t>I</w:t>
+      </w:r>
+      <w:r>
+        <w:rPr>
+          <w:rFonts w:ascii="Calibri" w:eastAsia="Calibri" w:hAnsi="Calibri" w:cs="Calibri"/>
+          <w:color w:val="2D3B45"/>
+          <w:sz w:val="28"/>
+          <w:szCs w:val="28"/>
+        </w:rPr>
+        <w:t>t</w:t>
+      </w:r>
+      <w:r>
+        <w:rPr>
+          <w:rFonts w:ascii="Calibri" w:eastAsia="Calibri" w:hAnsi="Calibri" w:cs="Calibri"/>
+          <w:color w:val="2D3B45"/>
+          <w:sz w:val="28"/>
+          <w:szCs w:val="28"/>
+        </w:rPr>
+        <w:t xml:space="preserve"> also</w:t>
+      </w:r>
+      <w:r>
+        <w:rPr>
+          <w:rFonts w:ascii="Calibri" w:eastAsia="Calibri" w:hAnsi="Calibri" w:cs="Calibri"/>
+          <w:color w:val="2D3B45"/>
+          <w:sz w:val="28"/>
+          <w:szCs w:val="28"/>
+        </w:rPr>
+        <w:t xml:space="preserve"> describes </w:t>
+      </w:r>
+      <w:r>
+        <w:rPr>
+          <w:rFonts w:ascii="Calibri" w:eastAsia="Calibri" w:hAnsi="Calibri" w:cs="Calibri"/>
+          <w:color w:val="2D3B45"/>
+          <w:sz w:val="28"/>
+          <w:szCs w:val="28"/>
+        </w:rPr>
+        <w:t xml:space="preserve">the </w:t>
+      </w:r>
+      <w:r>
+        <w:rPr>
+          <w:rFonts w:ascii="Calibri" w:eastAsia="Calibri" w:hAnsi="Calibri" w:cs="Calibri"/>
+          <w:color w:val="2D3B45"/>
+          <w:sz w:val="28"/>
+          <w:szCs w:val="28"/>
+        </w:rPr>
+        <w:t>software system or its component. It can be a calculation, data manipulation, business process, user interaction, or any other specific functionality which defines what function a system is likely to perform.</w:t>
+      </w:r>
+      <w:r>
+        <w:rPr>
+          <w:rFonts w:ascii="Calibri" w:eastAsia="Calibri" w:hAnsi="Calibri" w:cs="Calibri"/>
+          <w:color w:val="2D3B45"/>
+          <w:sz w:val="28"/>
+          <w:szCs w:val="28"/>
+        </w:rPr>
+        <w:t xml:space="preserve"> Whereas the</w:t>
+      </w:r>
+      <w:r>
+        <w:rPr>
+          <w:rFonts w:ascii="Calibri" w:eastAsia="Calibri" w:hAnsi="Calibri" w:cs="Calibri"/>
+          <w:i/>
+          <w:iCs/>
+          <w:color w:val="2D3B45"/>
+          <w:sz w:val="28"/>
+          <w:szCs w:val="28"/>
+        </w:rPr>
+        <w:t xml:space="preserve"> </w:t>
+      </w:r>
+      <w:r>
+        <w:rPr>
+          <w:rFonts w:ascii="Calibri" w:eastAsia="Calibri" w:hAnsi="Calibri" w:cs="Calibri"/>
+          <w:b/>
+          <w:bCs/>
+          <w:i/>
+          <w:iCs/>
+          <w:color w:val="2D3B45"/>
+          <w:sz w:val="28"/>
+          <w:szCs w:val="28"/>
+        </w:rPr>
+        <w:t xml:space="preserve">Non-Functional </w:t>
+      </w:r>
+      <w:r>
+        <w:rPr>
+          <w:rFonts w:ascii="Calibri" w:eastAsia="Calibri" w:hAnsi="Calibri" w:cs="Calibri"/>
+          <w:color w:val="2D3B45"/>
+          <w:sz w:val="28"/>
+          <w:szCs w:val="28"/>
+        </w:rPr>
+        <w:t>Requirements specifies the quality attribute of a software system</w:t>
+      </w:r>
+      <w:r>
+        <w:rPr>
+          <w:rFonts w:ascii="Calibri" w:eastAsia="Calibri" w:hAnsi="Calibri" w:cs="Calibri"/>
+          <w:color w:val="2D3B45"/>
+          <w:sz w:val="28"/>
+          <w:szCs w:val="28"/>
+        </w:rPr>
+        <w:t xml:space="preserve">. </w:t>
+      </w:r>
+      <w:r>
+        <w:rPr>
+          <w:rFonts w:ascii="Calibri" w:eastAsia="Calibri" w:hAnsi="Calibri" w:cs="Calibri"/>
+          <w:color w:val="2D3B45"/>
+          <w:sz w:val="28"/>
+          <w:szCs w:val="28"/>
+        </w:rPr>
+        <w:t>Failing to meet non-functional requirements can result in systems that fail to satisfy user needs.</w:t>
+      </w:r>
+      <w:r>
+        <w:rPr>
+          <w:rFonts w:ascii="Calibri" w:eastAsia="Calibri" w:hAnsi="Calibri" w:cs="Calibri"/>
+          <w:color w:val="2D3B45"/>
+          <w:sz w:val="28"/>
+          <w:szCs w:val="28"/>
+        </w:rPr>
+        <w:t xml:space="preserve"> </w:t>
+      </w:r>
+      <w:r>
+        <w:rPr>
+          <w:rFonts w:ascii="Calibri" w:eastAsia="Calibri" w:hAnsi="Calibri" w:cs="Calibri"/>
+          <w:color w:val="2D3B45"/>
+          <w:sz w:val="28"/>
+          <w:szCs w:val="28"/>
+        </w:rPr>
+        <w:t>Therefore, we need to include these Non-Functional aspects</w:t>
+      </w:r>
+      <w:r>
+        <w:rPr>
+          <w:rFonts w:ascii="Calibri" w:eastAsia="Calibri" w:hAnsi="Calibri" w:cs="Calibri"/>
+          <w:color w:val="2D3B45"/>
+          <w:sz w:val="28"/>
+          <w:szCs w:val="28"/>
+        </w:rPr>
+        <w:br/>
+      </w:r>
     </w:p>
     <w:p>
       <w:pPr>
@@ -54,7 +825,18 @@
           <w:sz w:val="26"/>
           <w:szCs w:val="26"/>
         </w:rPr>
-        <w:t>Functional Requirements:</w:t>
+        <w:t>Functional</w:t>
+      </w:r>
+      <w:r>
+        <w:rPr>
+          <w:rFonts w:ascii="12" w:eastAsia="12" w:hAnsi="12" w:cs="12"/>
+          <w:b/>
+          <w:bCs/>
+          <w:color w:val="2D3B45"/>
+          <w:sz w:val="26"/>
+          <w:szCs w:val="26"/>
+        </w:rPr>
+        <w:t>:</w:t>
       </w:r>
     </w:p>
     <w:p>
@@ -240,7 +1022,18 @@
           <w:sz w:val="26"/>
           <w:szCs w:val="26"/>
         </w:rPr>
-        <w:t>Non-Functional Requirements:</w:t>
+        <w:t>Non-Functional</w:t>
+      </w:r>
+      <w:r>
+        <w:rPr>
+          <w:rFonts w:ascii="12" w:eastAsia="12" w:hAnsi="12" w:cs="12"/>
+          <w:b/>
+          <w:bCs/>
+          <w:color w:val="2D3B45"/>
+          <w:sz w:val="26"/>
+          <w:szCs w:val="26"/>
+        </w:rPr>
+        <w:t>:</w:t>
       </w:r>
     </w:p>
     <w:p>
@@ -461,6 +1254,341 @@
     </w:p>
     <w:p>
       <w:pPr>
+        <w:jc w:val="center"/>
+        <w:rPr>
+          <w:rFonts w:ascii="Calibri" w:eastAsia="Calibri" w:hAnsi="Calibri" w:cs="Calibri"/>
+          <w:b/>
+          <w:bCs/>
+          <w:color w:val="2D3B45"/>
+          <w:sz w:val="40"/>
+          <w:szCs w:val="40"/>
+        </w:rPr>
+      </w:pPr>
+      <w:r>
+        <w:rPr>
+          <w:rFonts w:ascii="Calibri" w:eastAsia="Calibri" w:hAnsi="Calibri" w:cs="Calibri"/>
+          <w:b/>
+          <w:bCs/>
+          <w:color w:val="2D3B45"/>
+          <w:sz w:val="40"/>
+          <w:szCs w:val="40"/>
+        </w:rPr>
+        <w:t>Use Case Diagrams</w:t>
+      </w:r>
+    </w:p>
+    <w:p>
+      <w:pPr>
+        <w:rPr>
+          <w:rFonts w:ascii="Calibri" w:eastAsia="Calibri" w:hAnsi="Calibri" w:cs="Calibri"/>
+          <w:color w:val="2D3B45"/>
+          <w:sz w:val="28"/>
+          <w:szCs w:val="28"/>
+        </w:rPr>
+      </w:pPr>
+      <w:r>
+        <w:rPr>
+          <w:rFonts w:ascii="Calibri" w:eastAsia="Calibri" w:hAnsi="Calibri" w:cs="Calibri"/>
+          <w:color w:val="2D3B45"/>
+          <w:sz w:val="28"/>
+          <w:szCs w:val="28"/>
+        </w:rPr>
+        <w:t xml:space="preserve">We have also created a few Use Case Diagrams to show a summary of how the users </w:t>
+      </w:r>
+      <w:r>
+        <w:rPr>
+          <w:rFonts w:ascii="Calibri" w:eastAsia="Calibri" w:hAnsi="Calibri" w:cs="Calibri"/>
+          <w:color w:val="2D3B45"/>
+          <w:sz w:val="28"/>
+          <w:szCs w:val="28"/>
+        </w:rPr>
+        <w:t>interact with the system</w:t>
+      </w:r>
+      <w:r>
+        <w:rPr>
+          <w:rFonts w:ascii="Calibri" w:eastAsia="Calibri" w:hAnsi="Calibri" w:cs="Calibri"/>
+          <w:color w:val="2D3B45"/>
+          <w:sz w:val="28"/>
+          <w:szCs w:val="28"/>
+        </w:rPr>
+        <w:t xml:space="preserve">. </w:t>
+      </w:r>
+      <w:r>
+        <w:rPr>
+          <w:rFonts w:ascii="Calibri" w:eastAsia="Calibri" w:hAnsi="Calibri" w:cs="Calibri"/>
+          <w:color w:val="2D3B45"/>
+          <w:sz w:val="28"/>
+          <w:szCs w:val="28"/>
+        </w:rPr>
+        <w:t xml:space="preserve">Just to clarify, you will notice that there are a few stick figures. These are known as </w:t>
+      </w:r>
+      <w:r>
+        <w:rPr>
+          <w:rFonts w:ascii="Calibri" w:eastAsia="Calibri" w:hAnsi="Calibri" w:cs="Calibri"/>
+          <w:color w:val="2D3B45"/>
+          <w:sz w:val="28"/>
+          <w:szCs w:val="28"/>
+        </w:rPr>
+        <w:t>actors;</w:t>
+      </w:r>
+      <w:r>
+        <w:rPr>
+          <w:rFonts w:ascii="Calibri" w:eastAsia="Calibri" w:hAnsi="Calibri" w:cs="Calibri"/>
+          <w:color w:val="2D3B45"/>
+          <w:sz w:val="28"/>
+          <w:szCs w:val="28"/>
+        </w:rPr>
+        <w:t xml:space="preserve"> they are what we use to represent the personnel or objects that are interacting with the system</w:t>
+      </w:r>
+      <w:r>
+        <w:rPr>
+          <w:rFonts w:ascii="Calibri" w:eastAsia="Calibri" w:hAnsi="Calibri" w:cs="Calibri"/>
+          <w:color w:val="2D3B45"/>
+          <w:sz w:val="28"/>
+          <w:szCs w:val="28"/>
+        </w:rPr>
+        <w:t>. If for some reason you are a bit confused on the diagrams you can feel free to contact us</w:t>
+      </w:r>
+      <w:r>
+        <w:rPr>
+          <w:rFonts w:ascii="Calibri" w:eastAsia="Calibri" w:hAnsi="Calibri" w:cs="Calibri"/>
+          <w:color w:val="2D3B45"/>
+          <w:sz w:val="28"/>
+          <w:szCs w:val="28"/>
+        </w:rPr>
+        <w:t xml:space="preserve"> at </w:t>
+      </w:r>
+      <w:hyperlink r:id="rId5">
+        <w:r>
+          <w:rPr>
+            <w:rStyle w:val="Hyperlink"/>
+            <w:rFonts w:ascii="Calibri" w:eastAsia="Calibri" w:hAnsi="Calibri" w:cs="Calibri"/>
+            <w:sz w:val="28"/>
+            <w:szCs w:val="28"/>
+          </w:rPr>
+          <w:t>868drgnstudio@gmail.com</w:t>
+        </w:r>
+      </w:hyperlink>
+      <w:r>
+        <w:rPr>
+          <w:rFonts w:ascii="Calibri" w:eastAsia="Calibri" w:hAnsi="Calibri" w:cs="Calibri"/>
+          <w:color w:val="2D3B45"/>
+          <w:sz w:val="28"/>
+          <w:szCs w:val="28"/>
+        </w:rPr>
+        <w:t xml:space="preserve"> or +1 (868) 761-8373.</w:t>
+      </w:r>
+    </w:p>
+    <w:p>
+      <w:pPr>
+        <w:rPr>
+          <w:rFonts w:ascii="Calibri" w:eastAsia="Calibri" w:hAnsi="Calibri" w:cs="Calibri"/>
+          <w:color w:val="2D3B45"/>
+          <w:sz w:val="28"/>
+          <w:szCs w:val="28"/>
+        </w:rPr>
+      </w:pPr>
+    </w:p>
+    <w:p>
+      <w:r>
+        <w:rPr>
+          <w:noProof/>
+        </w:rPr>
+        <w:drawing>
+          <wp:inline distT="0" distB="0" distL="0" distR="0" wp14:anchorId="3172D945" wp14:editId="61BCC6DB">
+            <wp:extent cx="5934075" cy="4686300"/>
+            <wp:effectExtent l="0" t="0" r="9525" b="0"/>
+            <wp:docPr id="1" name="Picture 1"/>
+            <wp:cNvGraphicFramePr>
+              <a:graphicFrameLocks xmlns:a="http://schemas.openxmlformats.org/drawingml/2006/main" noChangeAspect="1"/>
+            </wp:cNvGraphicFramePr>
+            <a:graphic xmlns:a="http://schemas.openxmlformats.org/drawingml/2006/main">
+              <a:graphicData uri="http://schemas.openxmlformats.org/drawingml/2006/picture">
+                <pic:pic xmlns:pic="http://schemas.openxmlformats.org/drawingml/2006/picture">
+                  <pic:nvPicPr>
+                    <pic:cNvPr id="0" name="Picture 1"/>
+                    <pic:cNvPicPr>
+                      <a:picLocks noChangeAspect="1" noChangeArrowheads="1"/>
+                    </pic:cNvPicPr>
+                  </pic:nvPicPr>
+                  <pic:blipFill>
+                    <a:blip r:embed="rId6">
+                      <a:extLst>
+                        <a:ext uri="{28A0092B-C50C-407E-A947-70E740481C1C}">
+                          <a14:useLocalDpi xmlns:a14="http://schemas.microsoft.com/office/drawing/2010/main" val="0"/>
+                        </a:ext>
+                      </a:extLst>
+                    </a:blip>
+                    <a:srcRect/>
+                    <a:stretch>
+                      <a:fillRect/>
+                    </a:stretch>
+                  </pic:blipFill>
+                  <pic:spPr bwMode="auto">
+                    <a:xfrm>
+                      <a:off x="0" y="0"/>
+                      <a:ext cx="5934075" cy="4686300"/>
+                    </a:xfrm>
+                    <a:prstGeom prst="rect">
+                      <a:avLst/>
+                    </a:prstGeom>
+                    <a:noFill/>
+                    <a:ln>
+                      <a:noFill/>
+                    </a:ln>
+                  </pic:spPr>
+                </pic:pic>
+              </a:graphicData>
+            </a:graphic>
+          </wp:inline>
+        </w:drawing>
+      </w:r>
+    </w:p>
+    <w:p>
+      <w:r>
+        <w:rPr>
+          <w:noProof/>
+        </w:rPr>
+        <w:drawing>
+          <wp:inline distT="0" distB="0" distL="0" distR="0" wp14:anchorId="3662D9D0" wp14:editId="5A90BDB0">
+            <wp:extent cx="4962525" cy="3184287"/>
+            <wp:effectExtent l="0" t="0" r="0" b="0"/>
+            <wp:docPr id="271648707" name="Picture 271648707"/>
+            <wp:cNvGraphicFramePr>
+              <a:graphicFrameLocks xmlns:a="http://schemas.openxmlformats.org/drawingml/2006/main" noChangeAspect="1"/>
+            </wp:cNvGraphicFramePr>
+            <a:graphic xmlns:a="http://schemas.openxmlformats.org/drawingml/2006/main">
+              <a:graphicData uri="http://schemas.openxmlformats.org/drawingml/2006/picture">
+                <pic:pic xmlns:pic="http://schemas.openxmlformats.org/drawingml/2006/picture">
+                  <pic:nvPicPr>
+                    <pic:cNvPr id="0" name=""/>
+                    <pic:cNvPicPr/>
+                  </pic:nvPicPr>
+                  <pic:blipFill>
+                    <a:blip r:embed="rId7">
+                      <a:extLst>
+                        <a:ext uri="{28A0092B-C50C-407E-A947-70E740481C1C}">
+                          <a14:useLocalDpi xmlns:a14="http://schemas.microsoft.com/office/drawing/2010/main" val="0"/>
+                        </a:ext>
+                      </a:extLst>
+                    </a:blip>
+                    <a:stretch>
+                      <a:fillRect/>
+                    </a:stretch>
+                  </pic:blipFill>
+                  <pic:spPr>
+                    <a:xfrm>
+                      <a:off x="0" y="0"/>
+                      <a:ext cx="4962525" cy="3184287"/>
+                    </a:xfrm>
+                    <a:prstGeom prst="rect">
+                      <a:avLst/>
+                    </a:prstGeom>
+                  </pic:spPr>
+                </pic:pic>
+              </a:graphicData>
+            </a:graphic>
+          </wp:inline>
+        </w:drawing>
+      </w:r>
+    </w:p>
+    <w:p>
+      <w:r>
+        <w:rPr>
+          <w:noProof/>
+        </w:rPr>
+        <w:drawing>
+          <wp:inline distT="0" distB="0" distL="0" distR="0" wp14:anchorId="22A9BBFA" wp14:editId="481964D1">
+            <wp:extent cx="5355364" cy="3581400"/>
+            <wp:effectExtent l="0" t="0" r="0" b="0"/>
+            <wp:docPr id="857048235" name="Picture 857048235"/>
+            <wp:cNvGraphicFramePr>
+              <a:graphicFrameLocks xmlns:a="http://schemas.openxmlformats.org/drawingml/2006/main" noChangeAspect="1"/>
+            </wp:cNvGraphicFramePr>
+            <a:graphic xmlns:a="http://schemas.openxmlformats.org/drawingml/2006/main">
+              <a:graphicData uri="http://schemas.openxmlformats.org/drawingml/2006/picture">
+                <pic:pic xmlns:pic="http://schemas.openxmlformats.org/drawingml/2006/picture">
+                  <pic:nvPicPr>
+                    <pic:cNvPr id="0" name=""/>
+                    <pic:cNvPicPr/>
+                  </pic:nvPicPr>
+                  <pic:blipFill>
+                    <a:blip r:embed="rId8">
+                      <a:extLst>
+                        <a:ext uri="{28A0092B-C50C-407E-A947-70E740481C1C}">
+                          <a14:useLocalDpi xmlns:a14="http://schemas.microsoft.com/office/drawing/2010/main" val="0"/>
+                        </a:ext>
+                      </a:extLst>
+                    </a:blip>
+                    <a:stretch>
+                      <a:fillRect/>
+                    </a:stretch>
+                  </pic:blipFill>
+                  <pic:spPr>
+                    <a:xfrm>
+                      <a:off x="0" y="0"/>
+                      <a:ext cx="5355364" cy="3581400"/>
+                    </a:xfrm>
+                    <a:prstGeom prst="rect">
+                      <a:avLst/>
+                    </a:prstGeom>
+                  </pic:spPr>
+                </pic:pic>
+              </a:graphicData>
+            </a:graphic>
+          </wp:inline>
+        </w:drawing>
+      </w:r>
+    </w:p>
+    <w:p>
+      <w:r>
+        <w:rPr>
+          <w:noProof/>
+        </w:rPr>
+        <w:drawing>
+          <wp:inline distT="0" distB="0" distL="0" distR="0" wp14:anchorId="7AC0A738" wp14:editId="5BB098FD">
+            <wp:extent cx="5343350" cy="3629025"/>
+            <wp:effectExtent l="0" t="0" r="0" b="0"/>
+            <wp:docPr id="91913673" name="Picture 91913673"/>
+            <wp:cNvGraphicFramePr>
+              <a:graphicFrameLocks xmlns:a="http://schemas.openxmlformats.org/drawingml/2006/main" noChangeAspect="1"/>
+            </wp:cNvGraphicFramePr>
+            <a:graphic xmlns:a="http://schemas.openxmlformats.org/drawingml/2006/main">
+              <a:graphicData uri="http://schemas.openxmlformats.org/drawingml/2006/picture">
+                <pic:pic xmlns:pic="http://schemas.openxmlformats.org/drawingml/2006/picture">
+                  <pic:nvPicPr>
+                    <pic:cNvPr id="0" name=""/>
+                    <pic:cNvPicPr/>
+                  </pic:nvPicPr>
+                  <pic:blipFill>
+                    <a:blip r:embed="rId9">
+                      <a:extLst>
+                        <a:ext uri="{28A0092B-C50C-407E-A947-70E740481C1C}">
+                          <a14:useLocalDpi xmlns:a14="http://schemas.microsoft.com/office/drawing/2010/main" val="0"/>
+                        </a:ext>
+                      </a:extLst>
+                    </a:blip>
+                    <a:stretch>
+                      <a:fillRect/>
+                    </a:stretch>
+                  </pic:blipFill>
+                  <pic:spPr>
+                    <a:xfrm>
+                      <a:off x="0" y="0"/>
+                      <a:ext cx="5343350" cy="3629025"/>
+                    </a:xfrm>
+                    <a:prstGeom prst="rect">
+                      <a:avLst/>
+                    </a:prstGeom>
+                  </pic:spPr>
+                </pic:pic>
+              </a:graphicData>
+            </a:graphic>
+          </wp:inline>
+        </w:drawing>
+      </w:r>
+    </w:p>
+    <w:p>
+      <w:pPr>
         <w:rPr>
           <w:rFonts w:ascii="12" w:eastAsia="12" w:hAnsi="12" w:cs="12"/>
           <w:b/>
@@ -470,40 +1598,6 @@
           <w:szCs w:val="26"/>
         </w:rPr>
       </w:pPr>
-    </w:p>
-    <w:p>
-      <w:pPr>
-        <w:rPr>
-          <w:rFonts w:ascii="12" w:eastAsia="12" w:hAnsi="12" w:cs="12"/>
-          <w:b/>
-          <w:bCs/>
-          <w:color w:val="2D3B45"/>
-          <w:sz w:val="26"/>
-          <w:szCs w:val="26"/>
-        </w:rPr>
-      </w:pPr>
-      <w:r>
-        <w:rPr>
-          <w:rFonts w:ascii="12" w:eastAsia="12" w:hAnsi="12" w:cs="12"/>
-          <w:b/>
-          <w:bCs/>
-          <w:color w:val="2D3B45"/>
-          <w:sz w:val="26"/>
-          <w:szCs w:val="26"/>
-        </w:rPr>
-        <w:t xml:space="preserve">Note: </w:t>
-      </w:r>
-      <w:r>
-        <w:rPr>
-          <w:rFonts w:ascii="12" w:eastAsia="12" w:hAnsi="12" w:cs="12"/>
-          <w:b/>
-          <w:bCs/>
-          <w:color w:val="2D3B45"/>
-          <w:sz w:val="26"/>
-          <w:szCs w:val="26"/>
-        </w:rPr>
-        <w:t>WE NEED AT LEAST 4 USE CASE DIAGRAMS</w:t>
-      </w:r>
     </w:p>
     <w:sectPr>
       <w:pgSz w:w="12240" w:h="15840"/>
@@ -1188,6 +2282,29 @@
       <w:contextualSpacing/>
     </w:pPr>
   </w:style>
+  <w:style w:type="character" w:styleId="Hyperlink">
+    <w:name w:val="Hyperlink"/>
+    <w:basedOn w:val="DefaultParagraphFont"/>
+    <w:uiPriority w:val="99"/>
+    <w:unhideWhenUsed/>
+    <w:rsid w:val="0066272B"/>
+    <w:rPr>
+      <w:color w:val="0563C1" w:themeColor="hyperlink"/>
+      <w:u w:val="single"/>
+    </w:rPr>
+  </w:style>
+  <w:style w:type="character" w:styleId="UnresolvedMention">
+    <w:name w:val="Unresolved Mention"/>
+    <w:basedOn w:val="DefaultParagraphFont"/>
+    <w:uiPriority w:val="99"/>
+    <w:semiHidden/>
+    <w:unhideWhenUsed/>
+    <w:rsid w:val="0066272B"/>
+    <w:rPr>
+      <w:color w:val="605E5C"/>
+      <w:shd w:val="clear" w:color="auto" w:fill="E1DFDD"/>
+    </w:rPr>
+  </w:style>
 </w:styles>
 </file>
 

</xml_diff>